<commit_message>
tarea 2.1 en limpio hecha
</commit_message>
<xml_diff>
--- a/TAREAS EN LIMPIO.docx
+++ b/TAREAS EN LIMPIO.docx
@@ -181,14 +181,7 @@
                       <w:rFonts w:ascii="Cambria Math" w:hAnsi="Cambria Math"/>
                       <w:lang w:val="es-ES"/>
                     </w:rPr>
-                    <m:t>-</m:t>
-                  </m:r>
-                  <m:r>
-                    <w:rPr>
-                      <w:rFonts w:ascii="Cambria Math" w:hAnsi="Cambria Math"/>
-                      <w:lang w:val="es-ES"/>
-                    </w:rPr>
-                    <m:t>7</m:t>
+                    <m:t>-7</m:t>
                   </m:r>
                 </m:sup>
               </m:sSup>
@@ -224,13 +217,7 @@
         <w:rPr>
           <w:lang w:val="es-ES"/>
         </w:rPr>
-        <w:t>Valor</w:t>
-      </w:r>
-      <w:r>
-        <w:rPr>
-          <w:lang w:val="es-ES"/>
-        </w:rPr>
-        <w:t xml:space="preserve"> </w:t>
+        <w:t xml:space="preserve">Valor </w:t>
       </w:r>
       <w:r>
         <w:rPr>
@@ -281,21 +268,7 @@
                   <w:rFonts w:ascii="Cambria Math" w:hAnsi="Cambria Math"/>
                   <w:lang w:val="es-ES"/>
                 </w:rPr>
-                <m:t>0</m:t>
-              </m:r>
-              <m:r>
-                <w:rPr>
-                  <w:rFonts w:ascii="Cambria Math" w:hAnsi="Cambria Math"/>
-                  <w:lang w:val="es-ES"/>
-                </w:rPr>
-                <m:t>,</m:t>
-              </m:r>
-              <m:r>
-                <w:rPr>
-                  <w:rFonts w:ascii="Cambria Math" w:hAnsi="Cambria Math"/>
-                  <w:lang w:val="es-ES"/>
-                </w:rPr>
-                <m:t>1111111</m:t>
+                <m:t>0,1111111</m:t>
               </m:r>
             </m:e>
             <m:sub>
@@ -450,14 +423,7 @@
                   <w:rFonts w:ascii="Cambria Math" w:hAnsi="Cambria Math"/>
                   <w:lang w:val="es-ES"/>
                 </w:rPr>
-                <m:t>-</m:t>
-              </m:r>
-              <m:r>
-                <w:rPr>
-                  <w:rFonts w:ascii="Cambria Math" w:hAnsi="Cambria Math"/>
-                  <w:lang w:val="es-ES"/>
-                </w:rPr>
-                <m:t>7</m:t>
+                <m:t>-7</m:t>
               </m:r>
             </m:sup>
           </m:sSup>
@@ -514,6 +480,59 @@
           <w:lang w:val="es-ES"/>
         </w:rPr>
       </w:pPr>
+    </w:p>
+    <w:p>
+      <w:pPr>
+        <w:rPr>
+          <w:lang w:val="es-ES"/>
+        </w:rPr>
+      </w:pPr>
+    </w:p>
+    <w:p>
+      <w:pPr>
+        <w:rPr>
+          <w:b/>
+          <w:bCs/>
+          <w:lang w:val="es-ES"/>
+        </w:rPr>
+      </w:pPr>
+      <w:r>
+        <w:rPr>
+          <w:b/>
+          <w:bCs/>
+          <w:lang w:val="es-ES"/>
+        </w:rPr>
+        <w:t xml:space="preserve">TAREA </w:t>
+      </w:r>
+      <w:r>
+        <w:rPr>
+          <w:b/>
+          <w:bCs/>
+          <w:lang w:val="es-ES"/>
+        </w:rPr>
+        <w:t>x.x</w:t>
+      </w:r>
+      <w:r>
+        <w:rPr>
+          <w:b/>
+          <w:bCs/>
+          <w:lang w:val="es-ES"/>
+        </w:rPr>
+        <w:t xml:space="preserve"> en limpio</w:t>
+      </w:r>
+    </w:p>
+    <w:p>
+      <w:pPr>
+        <w:rPr>
+          <w:lang w:val="es-ES"/>
+        </w:rPr>
+      </w:pPr>
+      <w:r>
+        <w:rPr>
+          <w:lang w:val="es-ES"/>
+        </w:rPr>
+        <w:t>solucion</w:t>
+      </w:r>
     </w:p>
     <w:sectPr>
       <w:pgSz w:w="11906" w:h="16838"/>

</xml_diff>